<commit_message>
Updated SDD such that bandwidth calculation had the correct coefficient and the center of gravity calculation did not make an unnecessary multiplication.
</commit_message>
<xml_diff>
--- a/Function_Specifications.docx
+++ b/Function_Specifications.docx
@@ -4533,7 +4533,12 @@
         <w:t>he center of gra</w:t>
       </w:r>
       <w:r>
-        <w:t xml:space="preserve">vity of the raw power spectrum, </w:t>
+        <w:t>vity o</w:t>
+      </w:r>
+      <w:bookmarkStart w:id="0" w:name="_GoBack"/>
+      <w:bookmarkEnd w:id="0"/>
+      <w:r>
+        <w:t xml:space="preserve">f the raw power spectrum, </w:t>
       </w:r>
       <w:proofErr w:type="gramStart"/>
       <w:r>
@@ -4773,12 +4778,7 @@
         <w:t>bandwidth</w:t>
       </w:r>
       <w:r>
-        <w:t xml:space="preserve"> </w:t>
-      </w:r>
-      <w:bookmarkStart w:id="0" w:name="_GoBack"/>
-      <w:bookmarkEnd w:id="0"/>
-      <w:r>
-        <w:t>of the raw power spectrum, or</w:t>
+        <w:t xml:space="preserve"> of the raw power spectrum, or</w:t>
       </w:r>
     </w:p>
     <w:p>
@@ -4789,12 +4789,58 @@
       </w:pPr>
       <m:oMathPara>
         <m:oMath>
-          <m:r>
-            <w:rPr>
-              <w:rFonts w:ascii="Cambria Math" w:eastAsiaTheme="minorEastAsia" w:hAnsi="Cambria Math"/>
-            </w:rPr>
-            <m:t>4</m:t>
-          </m:r>
+          <m:f>
+            <m:fPr>
+              <m:ctrlPr>
+                <w:rPr>
+                  <w:rFonts w:ascii="Cambria Math" w:eastAsiaTheme="minorEastAsia" w:hAnsi="Cambria Math"/>
+                  <w:i/>
+                </w:rPr>
+              </m:ctrlPr>
+            </m:fPr>
+            <m:num>
+              <m:r>
+                <w:rPr>
+                  <w:rFonts w:ascii="Cambria Math" w:eastAsiaTheme="minorEastAsia" w:hAnsi="Cambria Math"/>
+                </w:rPr>
+                <m:t>2</m:t>
+              </m:r>
+              <m:sSub>
+                <m:sSubPr>
+                  <m:ctrlPr>
+                    <w:rPr>
+                      <w:rFonts w:ascii="Cambria Math" w:eastAsiaTheme="minorEastAsia" w:hAnsi="Cambria Math"/>
+                      <w:i/>
+                    </w:rPr>
+                  </m:ctrlPr>
+                </m:sSubPr>
+                <m:e>
+                  <m:r>
+                    <w:rPr>
+                      <w:rFonts w:ascii="Cambria Math" w:eastAsiaTheme="minorEastAsia" w:hAnsi="Cambria Math"/>
+                    </w:rPr>
+                    <m:t>f</m:t>
+                  </m:r>
+                </m:e>
+                <m:sub>
+                  <m:r>
+                    <w:rPr>
+                      <w:rFonts w:ascii="Cambria Math" w:eastAsiaTheme="minorEastAsia" w:hAnsi="Cambria Math"/>
+                    </w:rPr>
+                    <m:t>s</m:t>
+                  </m:r>
+                </m:sub>
+              </m:sSub>
+            </m:num>
+            <m:den>
+              <m:r>
+                <w:rPr>
+                  <w:rFonts w:ascii="Cambria Math" w:eastAsiaTheme="minorEastAsia" w:hAnsi="Cambria Math"/>
+                </w:rPr>
+                <m:t>K</m:t>
+              </m:r>
+            </m:den>
+          </m:f>
           <m:rad>
             <m:radPr>
               <m:degHide m:val="1"/>
@@ -4913,14 +4959,7 @@
                                         </m:e>
                                       </m:bar>
                                     </m:e>
-                                    <m:sup>
-                                      <m:r>
-                                        <w:rPr>
-                                          <w:rFonts w:ascii="Cambria Math" w:eastAsiaTheme="minorEastAsia" w:hAnsi="Cambria Math"/>
-                                        </w:rPr>
-                                        <m:t>2</m:t>
-                                      </m:r>
-                                    </m:sup>
+                                    <m:sup/>
                                   </m:sSup>
                                 </m:e>
                               </m:d>

</xml_diff>